<commit_message>
Change Font and add a pdf version for easy viewing online
</commit_message>
<xml_diff>
--- a/Personal Statement(ETC).docx
+++ b/Personal Statement(ETC).docx
@@ -6,26 +6,19 @@
       <w:pPr>
         <w:spacing w:line="240" w:lineRule="auto"/>
         <w:rPr>
-          <w:rFonts w:cstheme="minorHAnsi"/>
+          <w:rFonts w:ascii="Domus" w:hAnsi="Domus" w:cstheme="minorHAnsi"/>
           <w:sz w:val="24"/>
         </w:rPr>
       </w:pPr>
+      <w:bookmarkStart w:id="0" w:name="_GoBack"/>
       <w:r>
         <w:rPr>
-          <w:rFonts w:cstheme="minorHAnsi"/>
+          <w:rFonts w:ascii="Domus" w:hAnsi="Domus" w:cstheme="minorHAnsi"/>
           <w:sz w:val="24"/>
         </w:rPr>
-        <w:t>Yesterday, games use</w:t>
+        <w:t>Yesterday, games used to mean playtime. Not anymore.</w:t>
       </w:r>
-      <w:bookmarkStart w:id="0" w:name="_GoBack"/>
       <w:bookmarkEnd w:id="0"/>
-      <w:r>
-        <w:rPr>
-          <w:rFonts w:cstheme="minorHAnsi"/>
-          <w:sz w:val="24"/>
-        </w:rPr>
-        <w:t>d to mean playtime. Not anymore.</w:t>
-      </w:r>
     </w:p>
     <w:sectPr>
       <w:pgSz w:w="12240" w:h="15840"/>

</xml_diff>